<commit_message>
add to_char() replace() ltrim()
</commit_message>
<xml_diff>
--- a/常用ORACLE知识浅析.docx
+++ b/常用ORACLE知识浅析.docx
@@ -5,9 +5,6 @@
     <w:p>
       <w:pPr>
         <w:pStyle w:val="a7"/>
-        <w:rPr>
-          <w:rFonts w:hint="eastAsia"/>
-        </w:rPr>
       </w:pPr>
       <w:r>
         <w:rPr>
@@ -28,13 +25,7 @@
         <w:t>知识浅析</w:t>
       </w:r>
     </w:p>
-    <w:p>
-      <w:pPr>
-        <w:rPr>
-          <w:rFonts w:hint="eastAsia"/>
-        </w:rPr>
-      </w:pPr>
-    </w:p>
+    <w:p/>
     <w:p>
       <w:pPr>
         <w:pStyle w:val="1"/>
@@ -43,7 +34,6 @@
           <w:numId w:val="8"/>
         </w:numPr>
         <w:rPr>
-          <w:rFonts w:hint="eastAsia"/>
           <w:sz w:val="28"/>
           <w:szCs w:val="28"/>
         </w:rPr>
@@ -58,11 +48,6 @@
       </w:r>
     </w:p>
     <w:p>
-      <w:pPr>
-        <w:rPr>
-          <w:rFonts w:hint="eastAsia"/>
-        </w:rPr>
-      </w:pPr>
       <w:r>
         <w:rPr>
           <w:rFonts w:hint="eastAsia"/>
@@ -169,11 +154,6 @@
       </w:r>
     </w:p>
     <w:p>
-      <w:pPr>
-        <w:rPr>
-          <w:rFonts w:hint="eastAsia"/>
-        </w:rPr>
-      </w:pPr>
       <w:r>
         <w:rPr>
           <w:rFonts w:hint="eastAsia"/>
@@ -223,19 +203,8 @@
         <w:t>联机重做日志文件</w:t>
       </w:r>
     </w:p>
-    <w:p>
-      <w:pPr>
-        <w:rPr>
-          <w:rFonts w:hint="eastAsia"/>
-        </w:rPr>
-      </w:pPr>
-    </w:p>
-    <w:p>
-      <w:pPr>
-        <w:rPr>
-          <w:rFonts w:hint="eastAsia"/>
-        </w:rPr>
-      </w:pPr>
+    <w:p/>
+    <w:p>
       <w:r>
         <w:rPr>
           <w:rFonts w:hint="eastAsia"/>
@@ -250,11 +219,6 @@
       </w:r>
     </w:p>
     <w:p>
-      <w:pPr>
-        <w:rPr>
-          <w:rFonts w:hint="eastAsia"/>
-        </w:rPr>
-      </w:pPr>
       <w:r>
         <w:rPr>
           <w:rFonts w:hint="eastAsia"/>
@@ -321,19 +285,8 @@
       </w:r>
       <w:proofErr w:type="spellEnd"/>
     </w:p>
-    <w:p>
-      <w:pPr>
-        <w:rPr>
-          <w:rFonts w:hint="eastAsia"/>
-        </w:rPr>
-      </w:pPr>
-    </w:p>
-    <w:p>
-      <w:pPr>
-        <w:rPr>
-          <w:rFonts w:hint="eastAsia"/>
-        </w:rPr>
-      </w:pPr>
+    <w:p/>
+    <w:p>
       <w:r>
         <w:rPr>
           <w:rFonts w:hint="eastAsia"/>
@@ -348,11 +301,6 @@
       </w:r>
     </w:p>
     <w:p>
-      <w:pPr>
-        <w:rPr>
-          <w:rFonts w:hint="eastAsia"/>
-        </w:rPr>
-      </w:pPr>
       <w:r>
         <w:rPr>
           <w:rFonts w:hint="eastAsia"/>
@@ -366,19 +314,8 @@
         <w:t>数据库名，建库的时候起的名字</w:t>
       </w:r>
     </w:p>
-    <w:p>
-      <w:pPr>
-        <w:rPr>
-          <w:rFonts w:hint="eastAsia"/>
-        </w:rPr>
-      </w:pPr>
-    </w:p>
-    <w:p>
-      <w:pPr>
-        <w:rPr>
-          <w:rFonts w:hint="eastAsia"/>
-        </w:rPr>
-      </w:pPr>
+    <w:p/>
+    <w:p>
       <w:r>
         <w:rPr>
           <w:rFonts w:hint="eastAsia"/>
@@ -404,19 +341,8 @@
         <w:t>）</w:t>
       </w:r>
     </w:p>
-    <w:p>
-      <w:pPr>
-        <w:rPr>
-          <w:rFonts w:hint="eastAsia"/>
-        </w:rPr>
-      </w:pPr>
-    </w:p>
-    <w:p>
-      <w:pPr>
-        <w:rPr>
-          <w:rFonts w:hint="eastAsia"/>
-        </w:rPr>
-      </w:pPr>
+    <w:p/>
+    <w:p>
       <w:r>
         <w:rPr>
           <w:rFonts w:hint="eastAsia"/>
@@ -430,19 +356,8 @@
         <w:t>操作系统层面的实例名</w:t>
       </w:r>
     </w:p>
-    <w:p>
-      <w:pPr>
-        <w:rPr>
-          <w:rFonts w:hint="eastAsia"/>
-        </w:rPr>
-      </w:pPr>
-    </w:p>
-    <w:p>
-      <w:pPr>
-        <w:rPr>
-          <w:rFonts w:hint="eastAsia"/>
-        </w:rPr>
-      </w:pPr>
+    <w:p/>
+    <w:p>
       <w:r>
         <w:rPr>
           <w:rFonts w:hint="eastAsia"/>
@@ -499,13 +414,7 @@
         <w:rPr>
           <w:rFonts w:hint="eastAsia"/>
         </w:rPr>
-        <w:t>DB_NAME</w:t>
-      </w:r>
-      <w:r>
-        <w:rPr>
-          <w:rFonts w:hint="eastAsia"/>
-        </w:rPr>
-        <w:t xml:space="preserve"> + </w:t>
+        <w:t xml:space="preserve">DB_NAME + </w:t>
       </w:r>
       <w:r>
         <w:rPr>
@@ -514,13 +423,7 @@
         <w:t>DB_DOMAIN</w:t>
       </w:r>
     </w:p>
-    <w:p>
-      <w:pPr>
-        <w:rPr>
-          <w:rFonts w:hint="eastAsia"/>
-        </w:rPr>
-      </w:pPr>
-    </w:p>
+    <w:p/>
     <w:p>
       <w:pPr>
         <w:pStyle w:val="1"/>
@@ -1664,6 +1567,11 @@
       </w:r>
     </w:p>
     <w:p>
+      <w:pPr>
+        <w:rPr>
+          <w:rFonts w:hint="eastAsia"/>
+        </w:rPr>
+      </w:pPr>
       <w:r>
         <w:rPr>
           <w:rFonts w:hint="eastAsia"/>
@@ -1719,7 +1627,1624 @@
         </w:drawing>
       </w:r>
     </w:p>
+    <w:p>
+      <w:pPr>
+        <w:rPr>
+          <w:rFonts w:hint="eastAsia"/>
+        </w:rPr>
+      </w:pPr>
+      <w:r>
+        <w:rPr>
+          <w:rFonts w:hint="eastAsia"/>
+        </w:rPr>
+        <w:t xml:space="preserve">7. </w:t>
+      </w:r>
+      <w:r>
+        <w:rPr>
+          <w:rFonts w:hint="eastAsia"/>
+        </w:rPr>
+        <w:t xml:space="preserve"> </w:t>
+      </w:r>
+      <w:r>
+        <w:rPr>
+          <w:rFonts w:hint="eastAsia"/>
+        </w:rPr>
+        <w:t>TO_CHAR</w:t>
+      </w:r>
+      <w:r>
+        <w:rPr>
+          <w:rFonts w:hint="eastAsia"/>
+        </w:rPr>
+        <w:t>函数用法</w:t>
+      </w:r>
+    </w:p>
+    <w:p>
+      <w:pPr>
+        <w:rPr>
+          <w:rFonts w:hint="eastAsia"/>
+        </w:rPr>
+      </w:pPr>
+      <w:r>
+        <w:rPr>
+          <w:rFonts w:hint="eastAsia"/>
+        </w:rPr>
+        <w:t xml:space="preserve">  </w:t>
+      </w:r>
+      <w:r>
+        <w:rPr>
+          <w:rStyle w:val="HTML"/>
+          <w:rFonts w:hint="eastAsia"/>
+          <w:color w:val="000000"/>
+          <w:sz w:val="18"/>
+          <w:szCs w:val="18"/>
+        </w:rPr>
+        <w:t xml:space="preserve">日期转换格式 </w:t>
+      </w:r>
+      <w:proofErr w:type="spellStart"/>
+      <w:r>
+        <w:rPr>
+          <w:rStyle w:val="HTML"/>
+          <w:rFonts w:hint="eastAsia"/>
+          <w:color w:val="000000"/>
+          <w:sz w:val="18"/>
+          <w:szCs w:val="18"/>
+        </w:rPr>
+        <w:t>to_char</w:t>
+      </w:r>
+      <w:proofErr w:type="spellEnd"/>
+      <w:r>
+        <w:rPr>
+          <w:rStyle w:val="HTML"/>
+          <w:rFonts w:hint="eastAsia"/>
+          <w:color w:val="000000"/>
+          <w:sz w:val="18"/>
+          <w:szCs w:val="18"/>
+        </w:rPr>
+        <w:t>(date,</w:t>
+      </w:r>
+      <w:proofErr w:type="gramStart"/>
+      <w:r>
+        <w:rPr>
+          <w:rStyle w:val="HTML"/>
+          <w:color w:val="000000"/>
+          <w:sz w:val="18"/>
+          <w:szCs w:val="18"/>
+        </w:rPr>
+        <w:t>’</w:t>
+      </w:r>
+      <w:proofErr w:type="gramEnd"/>
+      <w:r>
+        <w:rPr>
+          <w:rStyle w:val="HTML"/>
+          <w:rFonts w:hint="eastAsia"/>
+          <w:color w:val="000000"/>
+          <w:sz w:val="18"/>
+          <w:szCs w:val="18"/>
+        </w:rPr>
+        <w:t>格式</w:t>
+      </w:r>
+      <w:proofErr w:type="gramStart"/>
+      <w:r>
+        <w:rPr>
+          <w:rStyle w:val="HTML"/>
+          <w:color w:val="000000"/>
+          <w:sz w:val="18"/>
+          <w:szCs w:val="18"/>
+        </w:rPr>
+        <w:t>’</w:t>
+      </w:r>
+      <w:proofErr w:type="gramEnd"/>
+      <w:r>
+        <w:rPr>
+          <w:rStyle w:val="HTML"/>
+          <w:rFonts w:hint="eastAsia"/>
+          <w:color w:val="000000"/>
+          <w:sz w:val="18"/>
+          <w:szCs w:val="18"/>
+        </w:rPr>
+        <w:t>)；</w:t>
+      </w:r>
+    </w:p>
+    <w:p>
+      <w:pPr>
+        <w:ind w:firstLineChars="150" w:firstLine="270"/>
+        <w:rPr>
+          <w:rStyle w:val="HTML"/>
+          <w:rFonts w:hint="eastAsia"/>
+          <w:color w:val="000000"/>
+          <w:sz w:val="18"/>
+          <w:szCs w:val="18"/>
+        </w:rPr>
+      </w:pPr>
+      <w:proofErr w:type="gramStart"/>
+      <w:r>
+        <w:rPr>
+          <w:rStyle w:val="HTML"/>
+          <w:color w:val="000000"/>
+          <w:sz w:val="18"/>
+          <w:szCs w:val="18"/>
+        </w:rPr>
+        <w:t>select</w:t>
+      </w:r>
+      <w:proofErr w:type="gramEnd"/>
+      <w:r>
+        <w:rPr>
+          <w:rStyle w:val="HTML"/>
+          <w:color w:val="000000"/>
+          <w:sz w:val="18"/>
+          <w:szCs w:val="18"/>
+        </w:rPr>
+        <w:t xml:space="preserve"> </w:t>
+      </w:r>
+      <w:proofErr w:type="spellStart"/>
+      <w:r>
+        <w:rPr>
+          <w:rStyle w:val="HTML"/>
+          <w:color w:val="000000"/>
+          <w:sz w:val="18"/>
+          <w:szCs w:val="18"/>
+        </w:rPr>
+        <w:t>to_char</w:t>
+      </w:r>
+      <w:proofErr w:type="spellEnd"/>
+      <w:r>
+        <w:rPr>
+          <w:rStyle w:val="HTML"/>
+          <w:color w:val="000000"/>
+          <w:sz w:val="18"/>
+          <w:szCs w:val="18"/>
+        </w:rPr>
+        <w:t>(</w:t>
+      </w:r>
+      <w:proofErr w:type="spellStart"/>
+      <w:r>
+        <w:rPr>
+          <w:rStyle w:val="HTML"/>
+          <w:color w:val="000000"/>
+          <w:sz w:val="18"/>
+          <w:szCs w:val="18"/>
+        </w:rPr>
+        <w:t>sysdate</w:t>
+      </w:r>
+      <w:proofErr w:type="spellEnd"/>
+      <w:r>
+        <w:rPr>
+          <w:rStyle w:val="HTML"/>
+          <w:color w:val="000000"/>
+          <w:sz w:val="18"/>
+          <w:szCs w:val="18"/>
+        </w:rPr>
+        <w:t>,</w:t>
+      </w:r>
+      <w:r>
+        <w:rPr>
+          <w:rStyle w:val="HTML"/>
+          <w:sz w:val="18"/>
+          <w:szCs w:val="18"/>
+        </w:rPr>
+        <w:t>'</w:t>
+      </w:r>
+      <w:proofErr w:type="spellStart"/>
+      <w:r>
+        <w:rPr>
+          <w:rStyle w:val="HTML"/>
+          <w:sz w:val="18"/>
+          <w:szCs w:val="18"/>
+        </w:rPr>
+        <w:t>yyyy</w:t>
+      </w:r>
+      <w:proofErr w:type="spellEnd"/>
+      <w:r>
+        <w:rPr>
+          <w:rStyle w:val="HTML"/>
+          <w:sz w:val="18"/>
+          <w:szCs w:val="18"/>
+        </w:rPr>
+        <w:t>-MM-</w:t>
+      </w:r>
+      <w:proofErr w:type="spellStart"/>
+      <w:r>
+        <w:rPr>
+          <w:rStyle w:val="HTML"/>
+          <w:sz w:val="18"/>
+          <w:szCs w:val="18"/>
+        </w:rPr>
+        <w:t>dd</w:t>
+      </w:r>
+      <w:proofErr w:type="spellEnd"/>
+      <w:r>
+        <w:rPr>
+          <w:rStyle w:val="HTML"/>
+          <w:sz w:val="18"/>
+          <w:szCs w:val="18"/>
+        </w:rPr>
+        <w:t xml:space="preserve"> HH24:mi:ss'</w:t>
+      </w:r>
+      <w:r>
+        <w:rPr>
+          <w:rStyle w:val="HTML"/>
+          <w:color w:val="000000"/>
+          <w:sz w:val="18"/>
+          <w:szCs w:val="18"/>
+        </w:rPr>
+        <w:t>) from dual</w:t>
+      </w:r>
+      <w:r>
+        <w:rPr>
+          <w:rStyle w:val="HTML"/>
+          <w:color w:val="000000"/>
+          <w:sz w:val="18"/>
+          <w:szCs w:val="18"/>
+        </w:rPr>
+        <w:t>;</w:t>
+      </w:r>
+    </w:p>
+    <w:p>
+      <w:pPr>
+        <w:ind w:firstLineChars="150" w:firstLine="270"/>
+        <w:rPr>
+          <w:rStyle w:val="HTML"/>
+          <w:rFonts w:hint="eastAsia"/>
+          <w:color w:val="000000"/>
+          <w:sz w:val="18"/>
+          <w:szCs w:val="18"/>
+        </w:rPr>
+      </w:pPr>
+      <w:r>
+        <w:rPr>
+          <w:rStyle w:val="HTML"/>
+          <w:rFonts w:hint="eastAsia"/>
+          <w:color w:val="000000"/>
+          <w:sz w:val="18"/>
+          <w:szCs w:val="18"/>
+        </w:rPr>
+        <w:t xml:space="preserve">数字格式转换 </w:t>
+      </w:r>
+      <w:proofErr w:type="spellStart"/>
+      <w:r>
+        <w:rPr>
+          <w:rStyle w:val="HTML"/>
+          <w:rFonts w:hint="eastAsia"/>
+          <w:color w:val="000000"/>
+          <w:sz w:val="18"/>
+          <w:szCs w:val="18"/>
+        </w:rPr>
+        <w:t>to_char</w:t>
+      </w:r>
+      <w:proofErr w:type="spellEnd"/>
+      <w:r>
+        <w:rPr>
+          <w:rStyle w:val="HTML"/>
+          <w:rFonts w:hint="eastAsia"/>
+          <w:color w:val="000000"/>
+          <w:sz w:val="18"/>
+          <w:szCs w:val="18"/>
+        </w:rPr>
+        <w:t>(</w:t>
+      </w:r>
+      <w:r>
+        <w:rPr>
+          <w:rStyle w:val="HTML"/>
+          <w:rFonts w:hint="eastAsia"/>
+          <w:color w:val="000000"/>
+          <w:sz w:val="18"/>
+          <w:szCs w:val="18"/>
+        </w:rPr>
+        <w:t>number</w:t>
+      </w:r>
+      <w:r>
+        <w:rPr>
+          <w:rStyle w:val="HTML"/>
+          <w:rFonts w:hint="eastAsia"/>
+          <w:color w:val="000000"/>
+          <w:sz w:val="18"/>
+          <w:szCs w:val="18"/>
+        </w:rPr>
+        <w:t>,</w:t>
+      </w:r>
+      <w:proofErr w:type="gramStart"/>
+      <w:r>
+        <w:rPr>
+          <w:rStyle w:val="HTML"/>
+          <w:color w:val="000000"/>
+          <w:sz w:val="18"/>
+          <w:szCs w:val="18"/>
+        </w:rPr>
+        <w:t>’</w:t>
+      </w:r>
+      <w:proofErr w:type="gramEnd"/>
+      <w:r>
+        <w:rPr>
+          <w:rStyle w:val="HTML"/>
+          <w:rFonts w:hint="eastAsia"/>
+          <w:color w:val="000000"/>
+          <w:sz w:val="18"/>
+          <w:szCs w:val="18"/>
+        </w:rPr>
+        <w:t>格式</w:t>
+      </w:r>
+      <w:proofErr w:type="gramStart"/>
+      <w:r>
+        <w:rPr>
+          <w:rStyle w:val="HTML"/>
+          <w:color w:val="000000"/>
+          <w:sz w:val="18"/>
+          <w:szCs w:val="18"/>
+        </w:rPr>
+        <w:t>’</w:t>
+      </w:r>
+      <w:proofErr w:type="gramEnd"/>
+      <w:r>
+        <w:rPr>
+          <w:rStyle w:val="HTML"/>
+          <w:rFonts w:hint="eastAsia"/>
+          <w:color w:val="000000"/>
+          <w:sz w:val="18"/>
+          <w:szCs w:val="18"/>
+        </w:rPr>
+        <w:t>)；</w:t>
+      </w:r>
+    </w:p>
+    <w:p>
+      <w:pPr>
+        <w:widowControl/>
+        <w:ind w:firstLineChars="100" w:firstLine="240"/>
+        <w:jc w:val="left"/>
+        <w:rPr>
+          <w:rFonts w:ascii="Consolas" w:eastAsia="宋体" w:hAnsi="Consolas" w:cs="Consolas"/>
+          <w:color w:val="000000"/>
+          <w:kern w:val="0"/>
+          <w:sz w:val="18"/>
+          <w:szCs w:val="18"/>
+        </w:rPr>
+      </w:pPr>
+      <w:proofErr w:type="gramStart"/>
+      <w:r>
+        <w:rPr>
+          <w:rFonts w:ascii="宋体" w:eastAsia="宋体" w:hAnsi="宋体" w:cs="宋体"/>
+          <w:color w:val="000000"/>
+          <w:kern w:val="0"/>
+          <w:sz w:val="24"/>
+          <w:szCs w:val="24"/>
+        </w:rPr>
+        <w:t>select</w:t>
+      </w:r>
+      <w:proofErr w:type="gramEnd"/>
+      <w:r>
+        <w:rPr>
+          <w:rFonts w:ascii="宋体" w:eastAsia="宋体" w:hAnsi="宋体" w:cs="宋体"/>
+          <w:color w:val="000000"/>
+          <w:kern w:val="0"/>
+          <w:sz w:val="24"/>
+          <w:szCs w:val="24"/>
+        </w:rPr>
+        <w:t xml:space="preserve"> </w:t>
+      </w:r>
+      <w:proofErr w:type="spellStart"/>
+      <w:r>
+        <w:rPr>
+          <w:rFonts w:ascii="宋体" w:eastAsia="宋体" w:hAnsi="宋体" w:cs="宋体"/>
+          <w:color w:val="000000"/>
+          <w:kern w:val="0"/>
+          <w:sz w:val="24"/>
+          <w:szCs w:val="24"/>
+        </w:rPr>
+        <w:t>to_char</w:t>
+      </w:r>
+      <w:proofErr w:type="spellEnd"/>
+      <w:r>
+        <w:rPr>
+          <w:rFonts w:ascii="宋体" w:eastAsia="宋体" w:hAnsi="宋体" w:cs="宋体"/>
+          <w:color w:val="000000"/>
+          <w:kern w:val="0"/>
+          <w:sz w:val="24"/>
+          <w:szCs w:val="24"/>
+        </w:rPr>
+        <w:t>(88877) from dual;</w:t>
+      </w:r>
+    </w:p>
+    <w:p>
+      <w:pPr>
+        <w:widowControl/>
+        <w:ind w:firstLineChars="100" w:firstLine="240"/>
+        <w:jc w:val="left"/>
+        <w:rPr>
+          <w:rFonts w:ascii="Consolas" w:eastAsia="宋体" w:hAnsi="Consolas" w:cs="Consolas"/>
+          <w:color w:val="000000"/>
+          <w:kern w:val="0"/>
+          <w:sz w:val="18"/>
+          <w:szCs w:val="18"/>
+        </w:rPr>
+      </w:pPr>
+      <w:proofErr w:type="gramStart"/>
+      <w:r>
+        <w:rPr>
+          <w:rFonts w:ascii="宋体" w:eastAsia="宋体" w:hAnsi="宋体" w:cs="宋体"/>
+          <w:color w:val="000000"/>
+          <w:kern w:val="0"/>
+          <w:sz w:val="24"/>
+          <w:szCs w:val="24"/>
+        </w:rPr>
+        <w:t>select</w:t>
+      </w:r>
+      <w:proofErr w:type="gramEnd"/>
+      <w:r>
+        <w:rPr>
+          <w:rFonts w:ascii="宋体" w:eastAsia="宋体" w:hAnsi="宋体" w:cs="宋体"/>
+          <w:color w:val="000000"/>
+          <w:kern w:val="0"/>
+          <w:sz w:val="24"/>
+          <w:szCs w:val="24"/>
+        </w:rPr>
+        <w:t xml:space="preserve"> </w:t>
+      </w:r>
+      <w:proofErr w:type="spellStart"/>
+      <w:r>
+        <w:rPr>
+          <w:rFonts w:ascii="宋体" w:eastAsia="宋体" w:hAnsi="宋体" w:cs="宋体"/>
+          <w:color w:val="000000"/>
+          <w:kern w:val="0"/>
+          <w:sz w:val="24"/>
+          <w:szCs w:val="24"/>
+        </w:rPr>
+        <w:t>to_char</w:t>
+      </w:r>
+      <w:proofErr w:type="spellEnd"/>
+      <w:r>
+        <w:rPr>
+          <w:rFonts w:ascii="宋体" w:eastAsia="宋体" w:hAnsi="宋体" w:cs="宋体"/>
+          <w:color w:val="000000"/>
+          <w:kern w:val="0"/>
+          <w:sz w:val="24"/>
+          <w:szCs w:val="24"/>
+        </w:rPr>
+        <w:t>(1234567890,'099999999999999')  from dual;</w:t>
+      </w:r>
+    </w:p>
+    <w:p>
+      <w:pPr>
+        <w:widowControl/>
+        <w:ind w:firstLineChars="100" w:firstLine="240"/>
+        <w:jc w:val="left"/>
+        <w:rPr>
+          <w:rFonts w:ascii="Consolas" w:eastAsia="宋体" w:hAnsi="Consolas" w:cs="Consolas"/>
+          <w:color w:val="000000"/>
+          <w:kern w:val="0"/>
+          <w:sz w:val="18"/>
+          <w:szCs w:val="18"/>
+        </w:rPr>
+      </w:pPr>
+      <w:proofErr w:type="gramStart"/>
+      <w:r>
+        <w:rPr>
+          <w:rFonts w:ascii="宋体" w:eastAsia="宋体" w:hAnsi="宋体" w:cs="宋体"/>
+          <w:color w:val="000000"/>
+          <w:kern w:val="0"/>
+          <w:sz w:val="24"/>
+          <w:szCs w:val="24"/>
+        </w:rPr>
+        <w:t>select</w:t>
+      </w:r>
+      <w:proofErr w:type="gramEnd"/>
+      <w:r>
+        <w:rPr>
+          <w:rFonts w:ascii="宋体" w:eastAsia="宋体" w:hAnsi="宋体" w:cs="宋体"/>
+          <w:color w:val="000000"/>
+          <w:kern w:val="0"/>
+          <w:sz w:val="24"/>
+          <w:szCs w:val="24"/>
+        </w:rPr>
+        <w:t xml:space="preserve"> </w:t>
+      </w:r>
+      <w:proofErr w:type="spellStart"/>
+      <w:r>
+        <w:rPr>
+          <w:rFonts w:ascii="宋体" w:eastAsia="宋体" w:hAnsi="宋体" w:cs="宋体"/>
+          <w:color w:val="000000"/>
+          <w:kern w:val="0"/>
+          <w:sz w:val="24"/>
+          <w:szCs w:val="24"/>
+        </w:rPr>
+        <w:t>to_char</w:t>
+      </w:r>
+      <w:proofErr w:type="spellEnd"/>
+      <w:r>
+        <w:rPr>
+          <w:rFonts w:ascii="宋体" w:eastAsia="宋体" w:hAnsi="宋体" w:cs="宋体"/>
+          <w:color w:val="000000"/>
+          <w:kern w:val="0"/>
+          <w:sz w:val="24"/>
+          <w:szCs w:val="24"/>
+        </w:rPr>
+        <w:t>(12345678,'999,999,999,999')  from dual;</w:t>
+      </w:r>
+    </w:p>
+    <w:p>
+      <w:pPr>
+        <w:widowControl/>
+        <w:ind w:firstLineChars="100" w:firstLine="240"/>
+        <w:jc w:val="left"/>
+        <w:rPr>
+          <w:rFonts w:ascii="Consolas" w:eastAsia="宋体" w:hAnsi="Consolas" w:cs="Consolas"/>
+          <w:color w:val="000000"/>
+          <w:kern w:val="0"/>
+          <w:sz w:val="18"/>
+          <w:szCs w:val="18"/>
+        </w:rPr>
+      </w:pPr>
+      <w:proofErr w:type="gramStart"/>
+      <w:r>
+        <w:rPr>
+          <w:rFonts w:ascii="宋体" w:eastAsia="宋体" w:hAnsi="宋体" w:cs="宋体"/>
+          <w:color w:val="000000"/>
+          <w:kern w:val="0"/>
+          <w:sz w:val="24"/>
+          <w:szCs w:val="24"/>
+        </w:rPr>
+        <w:t>select</w:t>
+      </w:r>
+      <w:proofErr w:type="gramEnd"/>
+      <w:r>
+        <w:rPr>
+          <w:rFonts w:ascii="宋体" w:eastAsia="宋体" w:hAnsi="宋体" w:cs="宋体"/>
+          <w:color w:val="000000"/>
+          <w:kern w:val="0"/>
+          <w:sz w:val="24"/>
+          <w:szCs w:val="24"/>
+        </w:rPr>
+        <w:t xml:space="preserve"> </w:t>
+      </w:r>
+      <w:proofErr w:type="spellStart"/>
+      <w:r>
+        <w:rPr>
+          <w:rFonts w:ascii="宋体" w:eastAsia="宋体" w:hAnsi="宋体" w:cs="宋体"/>
+          <w:color w:val="000000"/>
+          <w:kern w:val="0"/>
+          <w:sz w:val="24"/>
+          <w:szCs w:val="24"/>
+        </w:rPr>
+        <w:t>to_char</w:t>
+      </w:r>
+      <w:proofErr w:type="spellEnd"/>
+      <w:r>
+        <w:rPr>
+          <w:rFonts w:ascii="宋体" w:eastAsia="宋体" w:hAnsi="宋体" w:cs="宋体"/>
+          <w:color w:val="000000"/>
+          <w:kern w:val="0"/>
+          <w:sz w:val="24"/>
+          <w:szCs w:val="24"/>
+        </w:rPr>
+        <w:t>(123456,'99.999')  from dual;</w:t>
+      </w:r>
+    </w:p>
+    <w:p>
+      <w:pPr>
+        <w:widowControl/>
+        <w:ind w:firstLineChars="100" w:firstLine="240"/>
+        <w:jc w:val="left"/>
+        <w:rPr>
+          <w:rFonts w:ascii="Consolas" w:eastAsia="宋体" w:hAnsi="Consolas" w:cs="Consolas"/>
+          <w:color w:val="000000"/>
+          <w:kern w:val="0"/>
+          <w:sz w:val="18"/>
+          <w:szCs w:val="18"/>
+        </w:rPr>
+      </w:pPr>
+      <w:proofErr w:type="gramStart"/>
+      <w:r>
+        <w:rPr>
+          <w:rFonts w:ascii="宋体" w:eastAsia="宋体" w:hAnsi="宋体" w:cs="宋体"/>
+          <w:color w:val="000000"/>
+          <w:kern w:val="0"/>
+          <w:sz w:val="24"/>
+          <w:szCs w:val="24"/>
+        </w:rPr>
+        <w:lastRenderedPageBreak/>
+        <w:t>select</w:t>
+      </w:r>
+      <w:proofErr w:type="gramEnd"/>
+      <w:r>
+        <w:rPr>
+          <w:rFonts w:ascii="宋体" w:eastAsia="宋体" w:hAnsi="宋体" w:cs="宋体"/>
+          <w:color w:val="000000"/>
+          <w:kern w:val="0"/>
+          <w:sz w:val="24"/>
+          <w:szCs w:val="24"/>
+        </w:rPr>
+        <w:t xml:space="preserve"> </w:t>
+      </w:r>
+      <w:proofErr w:type="spellStart"/>
+      <w:r>
+        <w:rPr>
+          <w:rFonts w:ascii="宋体" w:eastAsia="宋体" w:hAnsi="宋体" w:cs="宋体"/>
+          <w:color w:val="000000"/>
+          <w:kern w:val="0"/>
+          <w:sz w:val="24"/>
+          <w:szCs w:val="24"/>
+        </w:rPr>
+        <w:t>to_char</w:t>
+      </w:r>
+      <w:proofErr w:type="spellEnd"/>
+      <w:r>
+        <w:rPr>
+          <w:rFonts w:ascii="宋体" w:eastAsia="宋体" w:hAnsi="宋体" w:cs="宋体"/>
+          <w:color w:val="000000"/>
+          <w:kern w:val="0"/>
+          <w:sz w:val="24"/>
+          <w:szCs w:val="24"/>
+        </w:rPr>
+        <w:t>(1234567890,'999,999,999,999.9999')  from dual;</w:t>
+      </w:r>
+    </w:p>
+    <w:p>
+      <w:pPr>
+        <w:ind w:firstLineChars="150" w:firstLine="270"/>
+        <w:rPr>
+          <w:rStyle w:val="HTML"/>
+          <w:rFonts w:hint="eastAsia"/>
+          <w:color w:val="000000"/>
+          <w:sz w:val="18"/>
+          <w:szCs w:val="18"/>
+        </w:rPr>
+      </w:pPr>
+      <w:r>
+        <w:rPr>
+          <w:rStyle w:val="HTML"/>
+          <w:rFonts w:hint="eastAsia"/>
+          <w:color w:val="000000"/>
+          <w:sz w:val="18"/>
+          <w:szCs w:val="18"/>
+        </w:rPr>
+        <w:t>金钱格式转换：</w:t>
+      </w:r>
+      <w:proofErr w:type="spellStart"/>
+      <w:r>
+        <w:rPr>
+          <w:rStyle w:val="HTML"/>
+          <w:rFonts w:hint="eastAsia"/>
+          <w:color w:val="000000"/>
+          <w:sz w:val="18"/>
+          <w:szCs w:val="18"/>
+        </w:rPr>
+        <w:t>to_char</w:t>
+      </w:r>
+      <w:proofErr w:type="spellEnd"/>
+      <w:r>
+        <w:rPr>
+          <w:rStyle w:val="HTML"/>
+          <w:rFonts w:hint="eastAsia"/>
+          <w:color w:val="000000"/>
+          <w:sz w:val="18"/>
+          <w:szCs w:val="18"/>
+        </w:rPr>
+        <w:t>(</w:t>
+      </w:r>
+      <w:r>
+        <w:rPr>
+          <w:rStyle w:val="HTML"/>
+          <w:rFonts w:hint="eastAsia"/>
+          <w:color w:val="000000"/>
+          <w:sz w:val="18"/>
+          <w:szCs w:val="18"/>
+        </w:rPr>
+        <w:t>salary</w:t>
+      </w:r>
+      <w:r>
+        <w:rPr>
+          <w:rStyle w:val="HTML"/>
+          <w:rFonts w:hint="eastAsia"/>
+          <w:color w:val="000000"/>
+          <w:sz w:val="18"/>
+          <w:szCs w:val="18"/>
+        </w:rPr>
+        <w:t>,</w:t>
+      </w:r>
+      <w:proofErr w:type="gramStart"/>
+      <w:r>
+        <w:rPr>
+          <w:rStyle w:val="HTML"/>
+          <w:color w:val="000000"/>
+          <w:sz w:val="18"/>
+          <w:szCs w:val="18"/>
+        </w:rPr>
+        <w:t>’</w:t>
+      </w:r>
+      <w:proofErr w:type="gramEnd"/>
+      <w:r>
+        <w:rPr>
+          <w:rStyle w:val="HTML"/>
+          <w:rFonts w:hint="eastAsia"/>
+          <w:color w:val="000000"/>
+          <w:sz w:val="18"/>
+          <w:szCs w:val="18"/>
+        </w:rPr>
+        <w:t>$99,99</w:t>
+      </w:r>
+      <w:proofErr w:type="gramStart"/>
+      <w:r>
+        <w:rPr>
+          <w:rStyle w:val="HTML"/>
+          <w:color w:val="000000"/>
+          <w:sz w:val="18"/>
+          <w:szCs w:val="18"/>
+        </w:rPr>
+        <w:t>’</w:t>
+      </w:r>
+      <w:proofErr w:type="gramEnd"/>
+      <w:r>
+        <w:rPr>
+          <w:rStyle w:val="HTML"/>
+          <w:rFonts w:hint="eastAsia"/>
+          <w:color w:val="000000"/>
+          <w:sz w:val="18"/>
+          <w:szCs w:val="18"/>
+        </w:rPr>
+        <w:t>)；</w:t>
+      </w:r>
+    </w:p>
+    <w:p>
+      <w:pPr>
+        <w:ind w:firstLineChars="150" w:firstLine="270"/>
+        <w:rPr>
+          <w:rStyle w:val="HTML"/>
+          <w:rFonts w:hint="eastAsia"/>
+          <w:color w:val="000000"/>
+          <w:sz w:val="18"/>
+          <w:szCs w:val="18"/>
+        </w:rPr>
+      </w:pPr>
+      <w:proofErr w:type="gramStart"/>
+      <w:r>
+        <w:rPr>
+          <w:rStyle w:val="HTML"/>
+          <w:color w:val="000000"/>
+          <w:sz w:val="18"/>
+          <w:szCs w:val="18"/>
+        </w:rPr>
+        <w:t>select</w:t>
+      </w:r>
+      <w:proofErr w:type="gramEnd"/>
+      <w:r>
+        <w:rPr>
+          <w:rStyle w:val="HTML"/>
+          <w:color w:val="000000"/>
+          <w:sz w:val="18"/>
+          <w:szCs w:val="18"/>
+        </w:rPr>
+        <w:t xml:space="preserve"> TO_CHAR(</w:t>
+      </w:r>
+      <w:r>
+        <w:rPr>
+          <w:rStyle w:val="HTML"/>
+          <w:sz w:val="18"/>
+          <w:szCs w:val="18"/>
+        </w:rPr>
+        <w:t>123</w:t>
+      </w:r>
+      <w:r>
+        <w:rPr>
+          <w:rStyle w:val="HTML"/>
+          <w:color w:val="000000"/>
+          <w:sz w:val="18"/>
+          <w:szCs w:val="18"/>
+        </w:rPr>
+        <w:t>,</w:t>
+      </w:r>
+      <w:r>
+        <w:rPr>
+          <w:rStyle w:val="HTML"/>
+          <w:sz w:val="18"/>
+          <w:szCs w:val="18"/>
+        </w:rPr>
+        <w:t>'$99,999.9'</w:t>
+      </w:r>
+      <w:r>
+        <w:rPr>
+          <w:rStyle w:val="HTML"/>
+          <w:color w:val="000000"/>
+          <w:sz w:val="18"/>
+          <w:szCs w:val="18"/>
+        </w:rPr>
+        <w:t>) from dual;</w:t>
+      </w:r>
+    </w:p>
+    <w:p>
+      <w:pPr>
+        <w:ind w:firstLineChars="150" w:firstLine="270"/>
+        <w:rPr>
+          <w:rStyle w:val="HTML"/>
+          <w:rFonts w:hint="eastAsia"/>
+          <w:color w:val="000000"/>
+          <w:sz w:val="18"/>
+          <w:szCs w:val="18"/>
+        </w:rPr>
+      </w:pPr>
+      <w:r>
+        <w:rPr>
+          <w:rStyle w:val="HTML"/>
+          <w:rFonts w:hint="eastAsia"/>
+          <w:color w:val="000000"/>
+          <w:sz w:val="18"/>
+          <w:szCs w:val="18"/>
+        </w:rPr>
+        <w:t>进制转换：10进制转换为16进制</w:t>
+      </w:r>
+    </w:p>
+    <w:p>
+      <w:pPr>
+        <w:widowControl/>
+        <w:ind w:firstLineChars="100" w:firstLine="240"/>
+        <w:jc w:val="left"/>
+        <w:rPr>
+          <w:rFonts w:ascii="Consolas" w:eastAsia="宋体" w:hAnsi="Consolas" w:cs="Consolas"/>
+          <w:color w:val="000000"/>
+          <w:kern w:val="0"/>
+          <w:sz w:val="18"/>
+          <w:szCs w:val="18"/>
+        </w:rPr>
+      </w:pPr>
+      <w:proofErr w:type="gramStart"/>
+      <w:r>
+        <w:rPr>
+          <w:rFonts w:ascii="宋体" w:eastAsia="宋体" w:hAnsi="宋体" w:cs="宋体"/>
+          <w:color w:val="000000"/>
+          <w:kern w:val="0"/>
+          <w:sz w:val="24"/>
+          <w:szCs w:val="24"/>
+        </w:rPr>
+        <w:t>select</w:t>
+      </w:r>
+      <w:proofErr w:type="gramEnd"/>
+      <w:r>
+        <w:rPr>
+          <w:rFonts w:ascii="宋体" w:eastAsia="宋体" w:hAnsi="宋体" w:cs="宋体"/>
+          <w:color w:val="000000"/>
+          <w:kern w:val="0"/>
+          <w:sz w:val="24"/>
+          <w:szCs w:val="24"/>
+        </w:rPr>
+        <w:t xml:space="preserve"> </w:t>
+      </w:r>
+      <w:proofErr w:type="spellStart"/>
+      <w:r>
+        <w:rPr>
+          <w:rFonts w:ascii="宋体" w:eastAsia="宋体" w:hAnsi="宋体" w:cs="宋体"/>
+          <w:color w:val="000000"/>
+          <w:kern w:val="0"/>
+          <w:sz w:val="24"/>
+          <w:szCs w:val="24"/>
+        </w:rPr>
+        <w:t>to_char</w:t>
+      </w:r>
+      <w:proofErr w:type="spellEnd"/>
+      <w:r>
+        <w:rPr>
+          <w:rFonts w:ascii="宋体" w:eastAsia="宋体" w:hAnsi="宋体" w:cs="宋体"/>
+          <w:color w:val="000000"/>
+          <w:kern w:val="0"/>
+          <w:sz w:val="24"/>
+          <w:szCs w:val="24"/>
+        </w:rPr>
+        <w:t>(4567,'xxxx') from dual;</w:t>
+      </w:r>
+    </w:p>
+    <w:p>
+      <w:pPr>
+        <w:widowControl/>
+        <w:ind w:firstLineChars="100" w:firstLine="240"/>
+        <w:jc w:val="left"/>
+        <w:rPr>
+          <w:rFonts w:ascii="Consolas" w:eastAsia="宋体" w:hAnsi="Consolas" w:cs="Consolas"/>
+          <w:color w:val="000000"/>
+          <w:kern w:val="0"/>
+          <w:sz w:val="18"/>
+          <w:szCs w:val="18"/>
+        </w:rPr>
+      </w:pPr>
+      <w:proofErr w:type="gramStart"/>
+      <w:r>
+        <w:rPr>
+          <w:rFonts w:ascii="宋体" w:eastAsia="宋体" w:hAnsi="宋体" w:cs="宋体"/>
+          <w:color w:val="000000"/>
+          <w:kern w:val="0"/>
+          <w:sz w:val="24"/>
+          <w:szCs w:val="24"/>
+        </w:rPr>
+        <w:t>select</w:t>
+      </w:r>
+      <w:proofErr w:type="gramEnd"/>
+      <w:r>
+        <w:rPr>
+          <w:rFonts w:ascii="宋体" w:eastAsia="宋体" w:hAnsi="宋体" w:cs="宋体"/>
+          <w:color w:val="000000"/>
+          <w:kern w:val="0"/>
+          <w:sz w:val="24"/>
+          <w:szCs w:val="24"/>
+        </w:rPr>
+        <w:t xml:space="preserve"> </w:t>
+      </w:r>
+      <w:proofErr w:type="spellStart"/>
+      <w:r>
+        <w:rPr>
+          <w:rFonts w:ascii="宋体" w:eastAsia="宋体" w:hAnsi="宋体" w:cs="宋体"/>
+          <w:color w:val="000000"/>
+          <w:kern w:val="0"/>
+          <w:sz w:val="24"/>
+          <w:szCs w:val="24"/>
+        </w:rPr>
+        <w:t>to_char</w:t>
+      </w:r>
+      <w:proofErr w:type="spellEnd"/>
+      <w:r>
+        <w:rPr>
+          <w:rFonts w:ascii="宋体" w:eastAsia="宋体" w:hAnsi="宋体" w:cs="宋体"/>
+          <w:color w:val="000000"/>
+          <w:kern w:val="0"/>
+          <w:sz w:val="24"/>
+          <w:szCs w:val="24"/>
+        </w:rPr>
+        <w:t>(123,'xxx') from dual;</w:t>
+      </w:r>
+    </w:p>
+    <w:p>
+      <w:pPr>
+        <w:ind w:firstLineChars="150" w:firstLine="270"/>
+        <w:rPr>
+          <w:rStyle w:val="HTML"/>
+          <w:rFonts w:hint="eastAsia"/>
+          <w:color w:val="000000"/>
+          <w:sz w:val="18"/>
+          <w:szCs w:val="18"/>
+        </w:rPr>
+      </w:pPr>
+    </w:p>
+    <w:p>
+      <w:pPr>
+        <w:rPr>
+          <w:rFonts w:hint="eastAsia"/>
+        </w:rPr>
+      </w:pPr>
+      <w:r>
+        <w:rPr>
+          <w:rFonts w:hint="eastAsia"/>
+        </w:rPr>
+        <w:t xml:space="preserve"> </w:t>
+      </w:r>
+      <w:r>
+        <w:rPr>
+          <w:rFonts w:hint="eastAsia"/>
+        </w:rPr>
+        <w:t>注意：</w:t>
+      </w:r>
+      <w:r>
+        <w:rPr>
+          <w:rFonts w:hint="eastAsia"/>
+        </w:rPr>
+        <w:t>TO_NUMBER()</w:t>
+      </w:r>
+      <w:r>
+        <w:rPr>
+          <w:rFonts w:hint="eastAsia"/>
+        </w:rPr>
+        <w:t>函数用法</w:t>
+      </w:r>
+      <w:r>
+        <w:rPr>
+          <w:rFonts w:hint="eastAsia"/>
+        </w:rPr>
+        <w:t>与</w:t>
+      </w:r>
+      <w:r>
+        <w:rPr>
+          <w:rFonts w:hint="eastAsia"/>
+        </w:rPr>
+        <w:t>TO_CHAR</w:t>
+      </w:r>
+      <w:r>
+        <w:rPr>
+          <w:rFonts w:hint="eastAsia"/>
+        </w:rPr>
+        <w:t>相反</w:t>
+      </w:r>
+    </w:p>
+    <w:p>
+      <w:pPr>
+        <w:rPr>
+          <w:rFonts w:hint="eastAsia"/>
+        </w:rPr>
+      </w:pPr>
+      <w:r>
+        <w:rPr>
+          <w:rFonts w:hint="eastAsia"/>
+        </w:rPr>
+        <w:t xml:space="preserve"> 8.  REPLACE</w:t>
+      </w:r>
+      <w:r>
+        <w:rPr>
+          <w:rFonts w:hint="eastAsia"/>
+        </w:rPr>
+        <w:t>（）函数的用法</w:t>
+      </w:r>
+      <w:r>
+        <w:rPr>
+          <w:rFonts w:hint="eastAsia"/>
+        </w:rPr>
+        <w:t>/LTRIM</w:t>
+      </w:r>
+      <w:r>
+        <w:rPr>
+          <w:rFonts w:hint="eastAsia"/>
+        </w:rPr>
+        <w:t>（</w:t>
+      </w:r>
+      <w:bookmarkStart w:id="0" w:name="_GoBack"/>
+      <w:bookmarkEnd w:id="0"/>
+      <w:r>
+        <w:rPr>
+          <w:rFonts w:hint="eastAsia"/>
+        </w:rPr>
+        <w:t>）函数的用法</w:t>
+      </w:r>
+    </w:p>
     <w:p/>
+    <w:p>
+      <w:pPr>
+        <w:rPr>
+          <w:rFonts w:hint="eastAsia"/>
+        </w:rPr>
+      </w:pPr>
+    </w:p>
+    <w:p>
+      <w:pPr>
+        <w:pStyle w:val="a3"/>
+        <w:numPr>
+          <w:ilvl w:val="0"/>
+          <w:numId w:val="3"/>
+        </w:numPr>
+        <w:ind w:firstLineChars="0"/>
+        <w:rPr>
+          <w:rFonts w:hint="eastAsia"/>
+        </w:rPr>
+      </w:pPr>
+      <w:r>
+        <w:rPr>
+          <w:rFonts w:hint="eastAsia"/>
+        </w:rPr>
+        <w:t>CAST</w:t>
+      </w:r>
+      <w:r>
+        <w:rPr>
+          <w:rFonts w:hint="eastAsia"/>
+        </w:rPr>
+        <w:t>转换</w:t>
+      </w:r>
+    </w:p>
+    <w:p>
+      <w:pPr>
+        <w:pStyle w:val="a9"/>
+        <w:shd w:val="clear" w:color="auto" w:fill="FFFFFF"/>
+        <w:spacing w:before="150" w:beforeAutospacing="0" w:after="150" w:afterAutospacing="0"/>
+        <w:ind w:firstLine="450"/>
+        <w:rPr>
+          <w:rFonts w:asciiTheme="minorHAnsi" w:eastAsiaTheme="minorEastAsia" w:hAnsiTheme="minorHAnsi" w:cstheme="minorBidi" w:hint="eastAsia"/>
+          <w:kern w:val="2"/>
+          <w:sz w:val="21"/>
+          <w:szCs w:val="22"/>
+        </w:rPr>
+      </w:pPr>
+      <w:r>
+        <w:rPr>
+          <w:rFonts w:asciiTheme="minorHAnsi" w:eastAsiaTheme="minorEastAsia" w:hAnsiTheme="minorHAnsi" w:cstheme="minorBidi"/>
+          <w:kern w:val="2"/>
+          <w:sz w:val="21"/>
+          <w:szCs w:val="22"/>
+        </w:rPr>
+        <w:t>CAST()</w:t>
+      </w:r>
+      <w:r>
+        <w:rPr>
+          <w:rFonts w:asciiTheme="minorHAnsi" w:eastAsiaTheme="minorEastAsia" w:hAnsiTheme="minorHAnsi" w:cstheme="minorBidi"/>
+          <w:kern w:val="2"/>
+          <w:sz w:val="21"/>
+          <w:szCs w:val="22"/>
+        </w:rPr>
+        <w:t>函数可以进行数据类型的转换</w:t>
+      </w:r>
+      <w:r>
+        <w:rPr>
+          <w:rFonts w:asciiTheme="minorHAnsi" w:eastAsiaTheme="minorEastAsia" w:hAnsiTheme="minorHAnsi" w:cstheme="minorBidi" w:hint="eastAsia"/>
+          <w:kern w:val="2"/>
+          <w:sz w:val="21"/>
+          <w:szCs w:val="22"/>
+        </w:rPr>
+        <w:t>，</w:t>
+      </w:r>
+      <w:r>
+        <w:rPr>
+          <w:rFonts w:asciiTheme="minorHAnsi" w:eastAsiaTheme="minorEastAsia" w:hAnsiTheme="minorHAnsi" w:cstheme="minorBidi"/>
+          <w:kern w:val="2"/>
+          <w:sz w:val="21"/>
+          <w:szCs w:val="22"/>
+        </w:rPr>
+        <w:t>参数有两部分，</w:t>
+      </w:r>
+      <w:proofErr w:type="gramStart"/>
+      <w:r>
+        <w:rPr>
+          <w:rFonts w:asciiTheme="minorHAnsi" w:eastAsiaTheme="minorEastAsia" w:hAnsiTheme="minorHAnsi" w:cstheme="minorBidi"/>
+          <w:kern w:val="2"/>
+          <w:sz w:val="21"/>
+          <w:szCs w:val="22"/>
+        </w:rPr>
+        <w:t>源值和</w:t>
+      </w:r>
+      <w:proofErr w:type="gramEnd"/>
+      <w:r>
+        <w:rPr>
+          <w:rFonts w:asciiTheme="minorHAnsi" w:eastAsiaTheme="minorEastAsia" w:hAnsiTheme="minorHAnsi" w:cstheme="minorBidi"/>
+          <w:kern w:val="2"/>
+          <w:sz w:val="21"/>
+          <w:szCs w:val="22"/>
+        </w:rPr>
+        <w:t>目标数据类型，中间用</w:t>
+      </w:r>
+      <w:r>
+        <w:rPr>
+          <w:rFonts w:asciiTheme="minorHAnsi" w:eastAsiaTheme="minorEastAsia" w:hAnsiTheme="minorHAnsi" w:cstheme="minorBidi"/>
+          <w:kern w:val="2"/>
+          <w:sz w:val="21"/>
+          <w:szCs w:val="22"/>
+        </w:rPr>
+        <w:t>AS</w:t>
+      </w:r>
+      <w:r>
+        <w:rPr>
+          <w:rFonts w:asciiTheme="minorHAnsi" w:eastAsiaTheme="minorEastAsia" w:hAnsiTheme="minorHAnsi" w:cstheme="minorBidi"/>
+          <w:kern w:val="2"/>
+          <w:sz w:val="21"/>
+          <w:szCs w:val="22"/>
+        </w:rPr>
+        <w:t>关键字分隔。</w:t>
+      </w:r>
+    </w:p>
+    <w:p>
+      <w:pPr>
+        <w:pStyle w:val="a9"/>
+        <w:shd w:val="clear" w:color="auto" w:fill="FFFFFF"/>
+        <w:spacing w:before="150" w:beforeAutospacing="0" w:after="150" w:afterAutospacing="0"/>
+        <w:ind w:firstLine="450"/>
+        <w:rPr>
+          <w:rFonts w:asciiTheme="minorHAnsi" w:eastAsiaTheme="minorEastAsia" w:hAnsiTheme="minorHAnsi" w:cstheme="minorBidi" w:hint="eastAsia"/>
+          <w:kern w:val="2"/>
+          <w:sz w:val="21"/>
+          <w:szCs w:val="22"/>
+        </w:rPr>
+      </w:pPr>
+      <w:r>
+        <w:rPr>
+          <w:rFonts w:asciiTheme="minorHAnsi" w:eastAsiaTheme="minorEastAsia" w:hAnsiTheme="minorHAnsi" w:cstheme="minorBidi" w:hint="eastAsia"/>
+          <w:kern w:val="2"/>
+          <w:sz w:val="21"/>
+          <w:szCs w:val="22"/>
+        </w:rPr>
+        <w:t>用法</w:t>
+      </w:r>
+      <w:r>
+        <w:rPr>
+          <w:rFonts w:asciiTheme="minorHAnsi" w:eastAsiaTheme="minorEastAsia" w:hAnsiTheme="minorHAnsi" w:cstheme="minorBidi" w:hint="eastAsia"/>
+          <w:kern w:val="2"/>
+          <w:sz w:val="21"/>
+          <w:szCs w:val="22"/>
+        </w:rPr>
+        <w:t>1</w:t>
+      </w:r>
+      <w:r>
+        <w:rPr>
+          <w:rFonts w:asciiTheme="minorHAnsi" w:eastAsiaTheme="minorEastAsia" w:hAnsiTheme="minorHAnsi" w:cstheme="minorBidi" w:hint="eastAsia"/>
+          <w:kern w:val="2"/>
+          <w:sz w:val="21"/>
+          <w:szCs w:val="22"/>
+        </w:rPr>
+        <w:t>：</w:t>
+      </w:r>
+      <w:r>
+        <w:rPr>
+          <w:rFonts w:asciiTheme="minorHAnsi" w:eastAsiaTheme="minorEastAsia" w:hAnsiTheme="minorHAnsi" w:cstheme="minorBidi" w:hint="eastAsia"/>
+          <w:kern w:val="2"/>
+          <w:sz w:val="21"/>
+          <w:szCs w:val="22"/>
+        </w:rPr>
+        <w:t>转换列或值</w:t>
+      </w:r>
+    </w:p>
+    <w:p>
+      <w:pPr>
+        <w:pStyle w:val="a9"/>
+        <w:shd w:val="clear" w:color="auto" w:fill="FFFFFF"/>
+        <w:spacing w:before="150" w:beforeAutospacing="0" w:after="150" w:afterAutospacing="0"/>
+        <w:ind w:firstLine="450"/>
+        <w:rPr>
+          <w:rFonts w:ascii="Verdana" w:hAnsi="Verdana" w:hint="eastAsia"/>
+          <w:color w:val="333333"/>
+          <w:sz w:val="21"/>
+          <w:szCs w:val="21"/>
+          <w:shd w:val="clear" w:color="auto" w:fill="FFFFFF"/>
+        </w:rPr>
+      </w:pPr>
+      <w:r>
+        <w:rPr>
+          <w:rFonts w:asciiTheme="minorHAnsi" w:eastAsiaTheme="minorEastAsia" w:hAnsiTheme="minorHAnsi" w:cstheme="minorBidi" w:hint="eastAsia"/>
+          <w:kern w:val="2"/>
+          <w:sz w:val="21"/>
+          <w:szCs w:val="22"/>
+        </w:rPr>
+        <w:t>语法：</w:t>
+      </w:r>
+      <w:r>
+        <w:rPr>
+          <w:rFonts w:ascii="Verdana" w:hAnsi="Verdana"/>
+          <w:color w:val="333333"/>
+          <w:sz w:val="21"/>
+          <w:szCs w:val="21"/>
+          <w:shd w:val="clear" w:color="auto" w:fill="FFFFFF"/>
+        </w:rPr>
+        <w:t xml:space="preserve">cast( </w:t>
+      </w:r>
+      <w:r>
+        <w:rPr>
+          <w:rFonts w:ascii="Verdana" w:hAnsi="Verdana"/>
+          <w:color w:val="333333"/>
+          <w:sz w:val="21"/>
+          <w:szCs w:val="21"/>
+          <w:shd w:val="clear" w:color="auto" w:fill="FFFFFF"/>
+        </w:rPr>
+        <w:t>列名</w:t>
+      </w:r>
+      <w:r>
+        <w:rPr>
+          <w:rFonts w:ascii="Verdana" w:hAnsi="Verdana"/>
+          <w:color w:val="333333"/>
+          <w:sz w:val="21"/>
+          <w:szCs w:val="21"/>
+          <w:shd w:val="clear" w:color="auto" w:fill="FFFFFF"/>
+        </w:rPr>
+        <w:t>/</w:t>
+      </w:r>
+      <w:r>
+        <w:rPr>
+          <w:rFonts w:ascii="Verdana" w:hAnsi="Verdana"/>
+          <w:color w:val="333333"/>
+          <w:sz w:val="21"/>
+          <w:szCs w:val="21"/>
+          <w:shd w:val="clear" w:color="auto" w:fill="FFFFFF"/>
+        </w:rPr>
+        <w:t>值</w:t>
+      </w:r>
+      <w:r>
+        <w:rPr>
+          <w:rFonts w:ascii="Verdana" w:hAnsi="Verdana"/>
+          <w:color w:val="333333"/>
+          <w:sz w:val="21"/>
+          <w:szCs w:val="21"/>
+          <w:shd w:val="clear" w:color="auto" w:fill="FFFFFF"/>
+        </w:rPr>
+        <w:t xml:space="preserve"> as </w:t>
+      </w:r>
+      <w:r>
+        <w:rPr>
+          <w:rFonts w:ascii="Verdana" w:hAnsi="Verdana"/>
+          <w:color w:val="333333"/>
+          <w:sz w:val="21"/>
+          <w:szCs w:val="21"/>
+          <w:shd w:val="clear" w:color="auto" w:fill="FFFFFF"/>
+        </w:rPr>
+        <w:t>数据类型</w:t>
+      </w:r>
+      <w:r>
+        <w:rPr>
+          <w:rFonts w:ascii="Verdana" w:hAnsi="Verdana"/>
+          <w:color w:val="333333"/>
+          <w:sz w:val="21"/>
+          <w:szCs w:val="21"/>
+          <w:shd w:val="clear" w:color="auto" w:fill="FFFFFF"/>
+        </w:rPr>
+        <w:t xml:space="preserve"> )</w:t>
+      </w:r>
+    </w:p>
+    <w:p>
+      <w:pPr>
+        <w:pStyle w:val="a9"/>
+        <w:shd w:val="clear" w:color="auto" w:fill="FFFFFF"/>
+        <w:spacing w:before="150" w:beforeAutospacing="0" w:after="150" w:afterAutospacing="0"/>
+        <w:ind w:firstLine="450"/>
+        <w:rPr>
+          <w:rFonts w:ascii="Verdana" w:hAnsi="Verdana" w:hint="eastAsia"/>
+          <w:color w:val="333333"/>
+          <w:sz w:val="21"/>
+          <w:szCs w:val="21"/>
+          <w:shd w:val="clear" w:color="auto" w:fill="FFFFFF"/>
+        </w:rPr>
+      </w:pPr>
+      <w:r>
+        <w:rPr>
+          <w:rFonts w:ascii="Verdana" w:hAnsi="Verdana" w:hint="eastAsia"/>
+          <w:color w:val="333333"/>
+          <w:sz w:val="21"/>
+          <w:szCs w:val="21"/>
+          <w:shd w:val="clear" w:color="auto" w:fill="FFFFFF"/>
+        </w:rPr>
+        <w:t>转换列：</w:t>
+      </w:r>
+      <w:proofErr w:type="gramStart"/>
+      <w:r>
+        <w:rPr>
+          <w:rFonts w:ascii="Verdana" w:hAnsi="Verdana"/>
+          <w:color w:val="333333"/>
+          <w:sz w:val="21"/>
+          <w:szCs w:val="21"/>
+          <w:shd w:val="clear" w:color="auto" w:fill="FFFFFF"/>
+        </w:rPr>
+        <w:t>select</w:t>
+      </w:r>
+      <w:proofErr w:type="gramEnd"/>
+      <w:r>
+        <w:rPr>
+          <w:rFonts w:ascii="Verdana" w:hAnsi="Verdana"/>
+          <w:color w:val="333333"/>
+          <w:sz w:val="21"/>
+          <w:szCs w:val="21"/>
+          <w:shd w:val="clear" w:color="auto" w:fill="FFFFFF"/>
+        </w:rPr>
+        <w:t xml:space="preserve"> cast(</w:t>
+      </w:r>
+      <w:proofErr w:type="spellStart"/>
+      <w:r>
+        <w:rPr>
+          <w:rFonts w:ascii="Verdana" w:hAnsi="Verdana"/>
+          <w:color w:val="333333"/>
+          <w:sz w:val="21"/>
+          <w:szCs w:val="21"/>
+          <w:shd w:val="clear" w:color="auto" w:fill="FFFFFF"/>
+        </w:rPr>
+        <w:t>empno</w:t>
+      </w:r>
+      <w:proofErr w:type="spellEnd"/>
+      <w:r>
+        <w:rPr>
+          <w:rFonts w:ascii="Verdana" w:hAnsi="Verdana"/>
+          <w:color w:val="333333"/>
+          <w:sz w:val="21"/>
+          <w:szCs w:val="21"/>
+          <w:shd w:val="clear" w:color="auto" w:fill="FFFFFF"/>
+        </w:rPr>
+        <w:t xml:space="preserve"> as varchar2(10)) as </w:t>
+      </w:r>
+      <w:proofErr w:type="spellStart"/>
+      <w:r>
+        <w:rPr>
+          <w:rFonts w:ascii="Verdana" w:hAnsi="Verdana"/>
+          <w:color w:val="333333"/>
+          <w:sz w:val="21"/>
+          <w:szCs w:val="21"/>
+          <w:shd w:val="clear" w:color="auto" w:fill="FFFFFF"/>
+        </w:rPr>
+        <w:t>empno</w:t>
+      </w:r>
+      <w:proofErr w:type="spellEnd"/>
+      <w:r>
+        <w:rPr>
+          <w:rFonts w:ascii="Verdana" w:hAnsi="Verdana"/>
+          <w:color w:val="333333"/>
+          <w:sz w:val="21"/>
+          <w:szCs w:val="21"/>
+          <w:shd w:val="clear" w:color="auto" w:fill="FFFFFF"/>
+        </w:rPr>
+        <w:t xml:space="preserve"> from </w:t>
+      </w:r>
+      <w:proofErr w:type="spellStart"/>
+      <w:r>
+        <w:rPr>
+          <w:rFonts w:ascii="Verdana" w:hAnsi="Verdana"/>
+          <w:color w:val="333333"/>
+          <w:sz w:val="21"/>
+          <w:szCs w:val="21"/>
+          <w:shd w:val="clear" w:color="auto" w:fill="FFFFFF"/>
+        </w:rPr>
+        <w:t>emp</w:t>
+      </w:r>
+      <w:proofErr w:type="spellEnd"/>
+      <w:r>
+        <w:rPr>
+          <w:rFonts w:ascii="Verdana" w:hAnsi="Verdana"/>
+          <w:color w:val="333333"/>
+          <w:sz w:val="21"/>
+          <w:szCs w:val="21"/>
+          <w:shd w:val="clear" w:color="auto" w:fill="FFFFFF"/>
+        </w:rPr>
+        <w:t>;</w:t>
+      </w:r>
+    </w:p>
+    <w:p>
+      <w:pPr>
+        <w:pStyle w:val="a9"/>
+        <w:shd w:val="clear" w:color="auto" w:fill="FFFFFF"/>
+        <w:spacing w:before="150" w:beforeAutospacing="0" w:after="150" w:afterAutospacing="0"/>
+        <w:ind w:firstLine="450"/>
+        <w:rPr>
+          <w:rFonts w:ascii="Verdana" w:hAnsi="Verdana"/>
+          <w:color w:val="333333"/>
+          <w:sz w:val="21"/>
+          <w:szCs w:val="21"/>
+          <w:shd w:val="clear" w:color="auto" w:fill="FFFFFF"/>
+        </w:rPr>
+      </w:pPr>
+      <w:r>
+        <w:rPr>
+          <w:rFonts w:ascii="Verdana" w:hAnsi="Verdana" w:hint="eastAsia"/>
+          <w:color w:val="333333"/>
+          <w:sz w:val="21"/>
+          <w:szCs w:val="21"/>
+          <w:shd w:val="clear" w:color="auto" w:fill="FFFFFF"/>
+        </w:rPr>
+        <w:t>转换值：</w:t>
+      </w:r>
+      <w:r>
+        <w:rPr>
+          <w:rFonts w:ascii="Verdana" w:hAnsi="Verdana"/>
+          <w:color w:val="333333"/>
+          <w:sz w:val="21"/>
+          <w:szCs w:val="21"/>
+          <w:shd w:val="clear" w:color="auto" w:fill="FFFFFF"/>
+        </w:rPr>
+        <w:t xml:space="preserve">SELECT </w:t>
+      </w:r>
+      <w:proofErr w:type="gramStart"/>
+      <w:r>
+        <w:rPr>
+          <w:rFonts w:ascii="Verdana" w:hAnsi="Verdana"/>
+          <w:color w:val="333333"/>
+          <w:sz w:val="21"/>
+          <w:szCs w:val="21"/>
+          <w:shd w:val="clear" w:color="auto" w:fill="FFFFFF"/>
+        </w:rPr>
+        <w:t>CAST(</w:t>
+      </w:r>
+      <w:proofErr w:type="gramEnd"/>
+      <w:r>
+        <w:rPr>
+          <w:rFonts w:ascii="Verdana" w:hAnsi="Verdana"/>
+          <w:color w:val="333333"/>
+          <w:sz w:val="21"/>
+          <w:szCs w:val="21"/>
+          <w:shd w:val="clear" w:color="auto" w:fill="FFFFFF"/>
+        </w:rPr>
+        <w:t xml:space="preserve">'123' AS </w:t>
+      </w:r>
+      <w:proofErr w:type="spellStart"/>
+      <w:r>
+        <w:rPr>
+          <w:rFonts w:ascii="Verdana" w:hAnsi="Verdana"/>
+          <w:color w:val="333333"/>
+          <w:sz w:val="21"/>
+          <w:szCs w:val="21"/>
+          <w:shd w:val="clear" w:color="auto" w:fill="FFFFFF"/>
+        </w:rPr>
+        <w:t>int</w:t>
+      </w:r>
+      <w:proofErr w:type="spellEnd"/>
+      <w:r>
+        <w:rPr>
+          <w:rFonts w:ascii="Verdana" w:hAnsi="Verdana"/>
+          <w:color w:val="333333"/>
+          <w:sz w:val="21"/>
+          <w:szCs w:val="21"/>
+          <w:shd w:val="clear" w:color="auto" w:fill="FFFFFF"/>
+        </w:rPr>
+        <w:t>) as result from dual;</w:t>
+      </w:r>
+    </w:p>
+    <w:p>
+      <w:pPr>
+        <w:ind w:firstLine="420"/>
+        <w:rPr>
+          <w:rFonts w:hint="eastAsia"/>
+        </w:rPr>
+      </w:pPr>
+      <w:r>
+        <w:rPr>
+          <w:rFonts w:hint="eastAsia"/>
+        </w:rPr>
+        <w:t>用法</w:t>
+      </w:r>
+      <w:r>
+        <w:rPr>
+          <w:rFonts w:hint="eastAsia"/>
+        </w:rPr>
+        <w:t>2</w:t>
+      </w:r>
+      <w:r>
+        <w:rPr>
+          <w:rFonts w:hint="eastAsia"/>
+        </w:rPr>
+        <w:t>：转换一个集合</w:t>
+      </w:r>
+    </w:p>
+    <w:p>
+      <w:pPr>
+        <w:ind w:firstLine="420"/>
+      </w:pPr>
+      <w:r>
+        <w:rPr>
+          <w:rFonts w:hint="eastAsia"/>
+        </w:rPr>
+        <w:t>语法：</w:t>
+      </w:r>
+      <w:r>
+        <w:rPr>
+          <w:rFonts w:ascii="Verdana" w:hAnsi="Verdana"/>
+          <w:color w:val="333333"/>
+          <w:szCs w:val="21"/>
+          <w:shd w:val="clear" w:color="auto" w:fill="FFFFFF"/>
+        </w:rPr>
+        <w:t xml:space="preserve">cast( </w:t>
+      </w:r>
+      <w:proofErr w:type="spellStart"/>
+      <w:r>
+        <w:rPr>
+          <w:rFonts w:ascii="Verdana" w:hAnsi="Verdana"/>
+          <w:color w:val="333333"/>
+          <w:szCs w:val="21"/>
+          <w:shd w:val="clear" w:color="auto" w:fill="FFFFFF"/>
+        </w:rPr>
+        <w:t>multiset</w:t>
+      </w:r>
+      <w:proofErr w:type="spellEnd"/>
+      <w:r>
+        <w:rPr>
+          <w:rFonts w:ascii="Verdana" w:hAnsi="Verdana"/>
+          <w:color w:val="333333"/>
+          <w:szCs w:val="21"/>
+          <w:shd w:val="clear" w:color="auto" w:fill="FFFFFF"/>
+        </w:rPr>
+        <w:t>(</w:t>
+      </w:r>
+      <w:r>
+        <w:rPr>
+          <w:rFonts w:ascii="Verdana" w:hAnsi="Verdana"/>
+          <w:color w:val="333333"/>
+          <w:szCs w:val="21"/>
+          <w:shd w:val="clear" w:color="auto" w:fill="FFFFFF"/>
+        </w:rPr>
+        <w:t>查询语句</w:t>
+      </w:r>
+      <w:r>
+        <w:rPr>
+          <w:rFonts w:ascii="Verdana" w:hAnsi="Verdana"/>
+          <w:color w:val="333333"/>
+          <w:szCs w:val="21"/>
+          <w:shd w:val="clear" w:color="auto" w:fill="FFFFFF"/>
+        </w:rPr>
+        <w:t xml:space="preserve">) as </w:t>
+      </w:r>
+      <w:r>
+        <w:rPr>
+          <w:rFonts w:ascii="Verdana" w:hAnsi="Verdana"/>
+          <w:color w:val="333333"/>
+          <w:szCs w:val="21"/>
+          <w:shd w:val="clear" w:color="auto" w:fill="FFFFFF"/>
+        </w:rPr>
+        <w:t>数据类型</w:t>
+      </w:r>
+      <w:r>
+        <w:rPr>
+          <w:rFonts w:ascii="Verdana" w:hAnsi="Verdana"/>
+          <w:color w:val="333333"/>
+          <w:szCs w:val="21"/>
+          <w:shd w:val="clear" w:color="auto" w:fill="FFFFFF"/>
+        </w:rPr>
+        <w:t xml:space="preserve"> )</w:t>
+      </w:r>
+    </w:p>
     <w:p>
       <w:pPr>
         <w:pStyle w:val="1"/>
@@ -1771,7 +3296,6 @@
           <w:rFonts w:hint="eastAsia"/>
           <w:noProof/>
         </w:rPr>
-        <w:lastRenderedPageBreak/>
         <w:drawing>
           <wp:inline distT="0" distB="0" distL="0" distR="0" wp14:anchorId="584F4D05" wp14:editId="754A95CD">
             <wp:extent cx="5260975" cy="2435860"/>
@@ -1828,6 +3352,7 @@
           <w:rFonts w:hint="eastAsia"/>
           <w:noProof/>
         </w:rPr>
+        <w:lastRenderedPageBreak/>
         <w:drawing>
           <wp:inline distT="0" distB="0" distL="0" distR="0" wp14:anchorId="4961C345" wp14:editId="468D1A30">
             <wp:extent cx="5267960" cy="2974975"/>
@@ -1956,7 +3481,6 @@
           <w:rFonts w:hint="eastAsia"/>
           <w:noProof/>
         </w:rPr>
-        <w:lastRenderedPageBreak/>
         <w:drawing>
           <wp:inline distT="0" distB="0" distL="0" distR="0" wp14:anchorId="6E10149B" wp14:editId="79F36123">
             <wp:extent cx="5267960" cy="2552065"/>
@@ -2042,6 +3566,7 @@
           <w:rFonts w:hint="eastAsia"/>
           <w:noProof/>
         </w:rPr>
+        <w:lastRenderedPageBreak/>
         <w:drawing>
           <wp:inline distT="0" distB="0" distL="0" distR="0" wp14:anchorId="08E26C09" wp14:editId="71575388">
             <wp:extent cx="5267960" cy="5063490"/>
@@ -2098,7 +3623,6 @@
           <w:rFonts w:hint="eastAsia"/>
           <w:noProof/>
         </w:rPr>
-        <w:lastRenderedPageBreak/>
         <w:drawing>
           <wp:inline distT="0" distB="0" distL="0" distR="0" wp14:anchorId="3E2C8670" wp14:editId="4D2E3E18">
             <wp:extent cx="5274945" cy="2484120"/>
@@ -2199,6 +3723,7 @@
         <w:rPr>
           <w:rFonts w:hint="eastAsia"/>
         </w:rPr>
+        <w:lastRenderedPageBreak/>
         <w:t>PL/SQL Developer</w:t>
       </w:r>
       <w:r>
@@ -2481,7 +4006,6 @@
         <w:rPr>
           <w:rFonts w:hint="eastAsia"/>
         </w:rPr>
-        <w:lastRenderedPageBreak/>
         <w:t>列出所有分区（</w:t>
       </w:r>
       <w:proofErr w:type="gramStart"/>
@@ -2656,6 +4180,7 @@
           <w:rFonts w:hint="eastAsia"/>
           <w:noProof/>
         </w:rPr>
+        <w:lastRenderedPageBreak/>
         <w:drawing>
           <wp:inline distT="0" distB="0" distL="0" distR="0" wp14:anchorId="6043BAE0" wp14:editId="21651C3D">
             <wp:extent cx="5267960" cy="1508125"/>
@@ -3061,6 +4586,7 @@
         <w:rPr>
           <w:rFonts w:hint="eastAsia"/>
         </w:rPr>
+        <w:lastRenderedPageBreak/>
         <w:t>--</w:t>
       </w:r>
       <w:r>
@@ -3319,6 +4845,7 @@
           <w:rFonts w:hint="eastAsia"/>
           <w:noProof/>
         </w:rPr>
+        <w:lastRenderedPageBreak/>
         <w:drawing>
           <wp:inline distT="0" distB="0" distL="0" distR="0" wp14:anchorId="189318B2" wp14:editId="5E2724E0">
             <wp:extent cx="5260975" cy="2647950"/>
@@ -3569,6 +5096,7 @@
           <w:rFonts w:hint="eastAsia"/>
           <w:noProof/>
         </w:rPr>
+        <w:lastRenderedPageBreak/>
         <w:drawing>
           <wp:inline distT="0" distB="0" distL="0" distR="0">
             <wp:extent cx="5274945" cy="1978660"/>
@@ -3730,15 +5258,7 @@
         <w:rPr>
           <w:rFonts w:hint="eastAsia"/>
         </w:rPr>
-        <w:t xml:space="preserve">  KILL  SESSION </w:t>
-      </w:r>
-      <w:bookmarkStart w:id="0" w:name="_GoBack"/>
-      <w:bookmarkEnd w:id="0"/>
-      <w:r>
-        <w:rPr>
-          <w:rFonts w:hint="eastAsia"/>
-        </w:rPr>
-        <w:t xml:space="preserve"> </w:t>
+        <w:t xml:space="preserve">  KILL  SESSION  </w:t>
       </w:r>
       <w:r>
         <w:t>‘</w:t>
@@ -4944,6 +6464,38 @@
       <w:szCs w:val="32"/>
     </w:rPr>
   </w:style>
+  <w:style w:type="paragraph" w:styleId="a9">
+    <w:name w:val="Normal (Web)"/>
+    <w:basedOn w:val="a"/>
+    <w:uiPriority w:val="99"/>
+    <w:semiHidden/>
+    <w:unhideWhenUsed/>
+    <w:rsid w:val="006A2B0B"/>
+    <w:pPr>
+      <w:widowControl/>
+      <w:spacing w:before="100" w:beforeAutospacing="1" w:after="100" w:afterAutospacing="1"/>
+      <w:jc w:val="left"/>
+    </w:pPr>
+    <w:rPr>
+      <w:rFonts w:ascii="宋体" w:eastAsia="宋体" w:hAnsi="宋体" w:cs="宋体"/>
+      <w:kern w:val="0"/>
+      <w:sz w:val="24"/>
+      <w:szCs w:val="24"/>
+    </w:rPr>
+  </w:style>
+  <w:style w:type="character" w:styleId="HTML">
+    <w:name w:val="HTML Code"/>
+    <w:basedOn w:val="a0"/>
+    <w:uiPriority w:val="99"/>
+    <w:semiHidden/>
+    <w:unhideWhenUsed/>
+    <w:rsid w:val="00744FEB"/>
+    <w:rPr>
+      <w:rFonts w:ascii="宋体" w:eastAsia="宋体" w:hAnsi="宋体" w:cs="宋体"/>
+      <w:sz w:val="24"/>
+      <w:szCs w:val="24"/>
+    </w:rPr>
+  </w:style>
 </w:styles>
 </file>
 
@@ -5343,6 +6895,38 @@
       <w:szCs w:val="32"/>
     </w:rPr>
   </w:style>
+  <w:style w:type="paragraph" w:styleId="a9">
+    <w:name w:val="Normal (Web)"/>
+    <w:basedOn w:val="a"/>
+    <w:uiPriority w:val="99"/>
+    <w:semiHidden/>
+    <w:unhideWhenUsed/>
+    <w:rsid w:val="006A2B0B"/>
+    <w:pPr>
+      <w:widowControl/>
+      <w:spacing w:before="100" w:beforeAutospacing="1" w:after="100" w:afterAutospacing="1"/>
+      <w:jc w:val="left"/>
+    </w:pPr>
+    <w:rPr>
+      <w:rFonts w:ascii="宋体" w:eastAsia="宋体" w:hAnsi="宋体" w:cs="宋体"/>
+      <w:kern w:val="0"/>
+      <w:sz w:val="24"/>
+      <w:szCs w:val="24"/>
+    </w:rPr>
+  </w:style>
+  <w:style w:type="character" w:styleId="HTML">
+    <w:name w:val="HTML Code"/>
+    <w:basedOn w:val="a0"/>
+    <w:uiPriority w:val="99"/>
+    <w:semiHidden/>
+    <w:unhideWhenUsed/>
+    <w:rsid w:val="00744FEB"/>
+    <w:rPr>
+      <w:rFonts w:ascii="宋体" w:eastAsia="宋体" w:hAnsi="宋体" w:cs="宋体"/>
+      <w:sz w:val="24"/>
+      <w:szCs w:val="24"/>
+    </w:rPr>
+  </w:style>
 </w:styles>
 </file>
 

</xml_diff>